<commit_message>
Correction in part 4
</commit_message>
<xml_diff>
--- a/Documentation/4. Neural Networks - Backpropagation Dimensionality Understanding.docx
+++ b/Documentation/4. Neural Networks - Backpropagation Dimensionality Understanding.docx
@@ -10588,10 +10588,10 @@
           <w:lang w:val="es-ES_tradnl" w:eastAsia="es-ES_tradnl"/>
         </w:rPr>
         <w:drawing>
-          <wp:inline distT="0" distB="0" distL="0" distR="0" wp14:anchorId="67680E2E" wp14:editId="3A9E6DC3">
-            <wp:extent cx="5396230" cy="1830070"/>
-            <wp:effectExtent l="0" t="0" r="0" b="0"/>
-            <wp:docPr id="44" name="Imagen 44"/>
+          <wp:inline distT="0" distB="0" distL="0" distR="0" wp14:anchorId="0F9D77B0" wp14:editId="38682D64">
+            <wp:extent cx="5397500" cy="2163445"/>
+            <wp:effectExtent l="0" t="0" r="12700" b="0"/>
+            <wp:docPr id="32" name="Imagen 32" descr="../Images/addGate%202%20-%201.png"/>
             <wp:cNvGraphicFramePr>
               <a:graphicFrameLocks xmlns:a="http://schemas.openxmlformats.org/drawingml/2006/main" noChangeAspect="1"/>
             </wp:cNvGraphicFramePr>
@@ -10599,8 +10599,10 @@
               <a:graphicData uri="http://schemas.openxmlformats.org/drawingml/2006/picture">
                 <pic:pic xmlns:pic="http://schemas.openxmlformats.org/drawingml/2006/picture">
                   <pic:nvPicPr>
-                    <pic:cNvPr id="44" name="addGate 2.png"/>
-                    <pic:cNvPicPr/>
+                    <pic:cNvPr id="0" name="Picture 1" descr="../Images/addGate%202%20-%201.png"/>
+                    <pic:cNvPicPr>
+                      <a:picLocks noChangeAspect="1" noChangeArrowheads="1"/>
+                    </pic:cNvPicPr>
                   </pic:nvPicPr>
                   <pic:blipFill>
                     <a:blip r:embed="rId16">
@@ -10610,18 +10612,23 @@
                         </a:ext>
                       </a:extLst>
                     </a:blip>
+                    <a:srcRect/>
                     <a:stretch>
                       <a:fillRect/>
                     </a:stretch>
                   </pic:blipFill>
-                  <pic:spPr>
+                  <pic:spPr bwMode="auto">
                     <a:xfrm>
                       <a:off x="0" y="0"/>
-                      <a:ext cx="5396230" cy="1830070"/>
+                      <a:ext cx="5397500" cy="2163445"/>
                     </a:xfrm>
                     <a:prstGeom prst="rect">
                       <a:avLst/>
                     </a:prstGeom>
+                    <a:noFill/>
+                    <a:ln>
+                      <a:noFill/>
+                    </a:ln>
                   </pic:spPr>
                 </pic:pic>
               </a:graphicData>
@@ -10638,6 +10645,184 @@
           <w:iCs/>
         </w:rPr>
       </w:pPr>
+    </w:p>
+    <w:p>
+      <w:r>
+        <w:t xml:space="preserve">Now we need to know how mathematically we can achieve those multiplication. If we take a look about the linear relationship in each </w:t>
+      </w:r>
+      <w:proofErr w:type="spellStart"/>
+      <w:r>
+        <w:t>sinapse</w:t>
+      </w:r>
+      <w:proofErr w:type="spellEnd"/>
+      <w:r>
+        <w:t>, for both inputs, in next figure:</w:t>
+      </w:r>
+    </w:p>
+    <w:p>
+      <w:r>
+        <w:rPr>
+          <w:noProof/>
+          <w:lang w:val="es-ES_tradnl" w:eastAsia="es-ES_tradnl"/>
+        </w:rPr>
+        <w:drawing>
+          <wp:inline distT="0" distB="0" distL="0" distR="0" wp14:anchorId="0A6C44E9" wp14:editId="4E8A1E61">
+            <wp:extent cx="5397500" cy="1650365"/>
+            <wp:effectExtent l="0" t="0" r="12700" b="635"/>
+            <wp:docPr id="35" name="Imagen 35" descr="../Images/addGate%202%20-%202.png"/>
+            <wp:cNvGraphicFramePr>
+              <a:graphicFrameLocks xmlns:a="http://schemas.openxmlformats.org/drawingml/2006/main" noChangeAspect="1"/>
+            </wp:cNvGraphicFramePr>
+            <a:graphic xmlns:a="http://schemas.openxmlformats.org/drawingml/2006/main">
+              <a:graphicData uri="http://schemas.openxmlformats.org/drawingml/2006/picture">
+                <pic:pic xmlns:pic="http://schemas.openxmlformats.org/drawingml/2006/picture">
+                  <pic:nvPicPr>
+                    <pic:cNvPr id="0" name="Picture 3" descr="../Images/addGate%202%20-%202.png"/>
+                    <pic:cNvPicPr>
+                      <a:picLocks noChangeAspect="1" noChangeArrowheads="1"/>
+                    </pic:cNvPicPr>
+                  </pic:nvPicPr>
+                  <pic:blipFill>
+                    <a:blip r:embed="rId17">
+                      <a:extLst>
+                        <a:ext uri="{28A0092B-C50C-407E-A947-70E740481C1C}">
+                          <a14:useLocalDpi xmlns:a14="http://schemas.microsoft.com/office/drawing/2010/main" val="0"/>
+                        </a:ext>
+                      </a:extLst>
+                    </a:blip>
+                    <a:srcRect/>
+                    <a:stretch>
+                      <a:fillRect/>
+                    </a:stretch>
+                  </pic:blipFill>
+                  <pic:spPr bwMode="auto">
+                    <a:xfrm>
+                      <a:off x="0" y="0"/>
+                      <a:ext cx="5397500" cy="1650365"/>
+                    </a:xfrm>
+                    <a:prstGeom prst="rect">
+                      <a:avLst/>
+                    </a:prstGeom>
+                    <a:noFill/>
+                    <a:ln>
+                      <a:noFill/>
+                    </a:ln>
+                  </pic:spPr>
+                </pic:pic>
+              </a:graphicData>
+            </a:graphic>
+          </wp:inline>
+        </w:drawing>
+      </w:r>
+    </w:p>
+    <w:p>
+      <w:r>
+        <w:lastRenderedPageBreak/>
+        <w:t xml:space="preserve">We can see how in the firstly we are transposing and placing before the gradient respect to the bias </w:t>
+      </w:r>
+      <m:oMath>
+        <m:sSup>
+          <m:sSupPr>
+            <m:ctrlPr>
+              <w:rPr>
+                <w:rFonts w:ascii="Cambria Math" w:hAnsi="Cambria Math"/>
+              </w:rPr>
+            </m:ctrlPr>
+          </m:sSupPr>
+          <m:e>
+            <m:r>
+              <m:rPr>
+                <m:sty m:val="p"/>
+              </m:rPr>
+              <w:rPr>
+                <w:rFonts w:ascii="Cambria Math" w:hAnsi="Cambria Math"/>
+              </w:rPr>
+              <m:t>b</m:t>
+            </m:r>
+          </m:e>
+          <m:sup>
+            <m:r>
+              <m:rPr>
+                <m:sty m:val="p"/>
+              </m:rPr>
+              <w:rPr>
+                <w:rFonts w:ascii="Cambria Math" w:hAnsi="Cambria Math"/>
+              </w:rPr>
+              <m:t>2</m:t>
+            </m:r>
+          </m:sup>
+        </m:sSup>
+      </m:oMath>
+      <w:r>
+        <w:t xml:space="preserve">, as we intend to average all the error committed in the different observation to provide a single value to update this bias. On the other hand, for the </w:t>
+      </w:r>
+      <m:oMath>
+        <m:sSup>
+          <m:sSupPr>
+            <m:ctrlPr>
+              <w:rPr>
+                <w:rFonts w:ascii="Cambria Math" w:hAnsi="Cambria Math"/>
+              </w:rPr>
+            </m:ctrlPr>
+          </m:sSupPr>
+          <m:e>
+            <m:r>
+              <m:rPr>
+                <m:sty m:val="p"/>
+              </m:rPr>
+              <w:rPr>
+                <w:rFonts w:ascii="Cambria Math" w:hAnsi="Cambria Math"/>
+              </w:rPr>
+              <m:t>a</m:t>
+            </m:r>
+          </m:e>
+          <m:sup>
+            <m:r>
+              <m:rPr>
+                <m:sty m:val="p"/>
+              </m:rPr>
+              <w:rPr>
+                <w:rFonts w:ascii="Cambria Math" w:hAnsi="Cambria Math"/>
+              </w:rPr>
+              <m:t>2</m:t>
+            </m:r>
+          </m:sup>
+        </m:sSup>
+        <m:sSup>
+          <m:sSupPr>
+            <m:ctrlPr>
+              <w:rPr>
+                <w:rFonts w:ascii="Cambria Math" w:hAnsi="Cambria Math"/>
+              </w:rPr>
+            </m:ctrlPr>
+          </m:sSupPr>
+          <m:e>
+            <m:r>
+              <m:rPr>
+                <m:sty m:val="p"/>
+              </m:rPr>
+              <w:rPr>
+                <w:rFonts w:ascii="Cambria Math" w:hAnsi="Cambria Math"/>
+              </w:rPr>
+              <m:t>W</m:t>
+            </m:r>
+          </m:e>
+          <m:sup>
+            <m:r>
+              <m:rPr>
+                <m:sty m:val="p"/>
+              </m:rPr>
+              <w:rPr>
+                <w:rFonts w:ascii="Cambria Math" w:hAnsi="Cambria Math"/>
+              </w:rPr>
+              <m:t>2</m:t>
+            </m:r>
+          </m:sup>
+        </m:sSup>
+      </m:oMath>
+      <w:r>
+        <w:t>we are simply making a matrix multiplication of the back-propagated error by a column of 1s, as we want to keep track of each different back-propagated error to keep back-propagating.</w:t>
+      </w:r>
     </w:p>
     <w:p>
       <w:r>
@@ -10691,7 +10876,7 @@
                     <pic:cNvPicPr/>
                   </pic:nvPicPr>
                   <pic:blipFill>
-                    <a:blip r:embed="rId17">
+                    <a:blip r:embed="rId18">
                       <a:extLst>
                         <a:ext uri="{28A0092B-C50C-407E-A947-70E740481C1C}">
                           <a14:useLocalDpi xmlns:a14="http://schemas.microsoft.com/office/drawing/2010/main" val="0"/>
@@ -10720,7 +10905,6 @@
     </w:p>
     <w:p>
       <w:r>
-        <w:lastRenderedPageBreak/>
         <w:t>(*) We have applied the whole chain rule since J. From now on we will simplify it with only the top diff and the local gradient.</w:t>
       </w:r>
     </w:p>
@@ -10830,7 +11014,7 @@
                     <pic:cNvPicPr/>
                   </pic:nvPicPr>
                   <pic:blipFill>
-                    <a:blip r:embed="rId18">
+                    <a:blip r:embed="rId19">
                       <a:extLst>
                         <a:ext uri="{28A0092B-C50C-407E-A947-70E740481C1C}">
                           <a14:useLocalDpi xmlns:a14="http://schemas.microsoft.com/office/drawing/2010/main" val="0"/>
@@ -10896,6 +11080,7 @@
         </w:numPr>
       </w:pPr>
       <w:r>
+        <w:lastRenderedPageBreak/>
         <w:t xml:space="preserve">We are averaging the product </w:t>
       </w:r>
       <m:oMath>
@@ -11126,7 +11311,7 @@
                     </pic:cNvPicPr>
                   </pic:nvPicPr>
                   <pic:blipFill>
-                    <a:blip r:embed="rId19">
+                    <a:blip r:embed="rId20">
                       <a:extLst>
                         <a:ext uri="{28A0092B-C50C-407E-A947-70E740481C1C}">
                           <a14:useLocalDpi xmlns:a14="http://schemas.microsoft.com/office/drawing/2010/main" val="0"/>
@@ -11164,17 +11349,7 @@
       </w:r>
     </w:p>
     <w:p>
-      <w:pPr>
-        <w:spacing w:after="0"/>
-        <w:jc w:val="left"/>
-      </w:pPr>
       <w:r>
-        <w:br w:type="page"/>
-      </w:r>
-    </w:p>
-    <w:p>
-      <w:r>
-        <w:lastRenderedPageBreak/>
         <w:t>In the next step, we face another addGate:</w:t>
       </w:r>
     </w:p>
@@ -11185,10 +11360,10 @@
           <w:lang w:val="es-ES_tradnl" w:eastAsia="es-ES_tradnl"/>
         </w:rPr>
         <w:drawing>
-          <wp:inline distT="0" distB="0" distL="0" distR="0" wp14:anchorId="230D2B91" wp14:editId="065EB5ED">
-            <wp:extent cx="5396230" cy="1426210"/>
-            <wp:effectExtent l="0" t="0" r="0" b="0"/>
-            <wp:docPr id="50" name="Imagen 50"/>
+          <wp:inline distT="0" distB="0" distL="0" distR="0" wp14:anchorId="6A99AD6F" wp14:editId="1CEA6C71">
+            <wp:extent cx="5386070" cy="2654300"/>
+            <wp:effectExtent l="0" t="0" r="0" b="12700"/>
+            <wp:docPr id="43" name="Imagen 43" descr="../Images/addGate%201.png"/>
             <wp:cNvGraphicFramePr>
               <a:graphicFrameLocks xmlns:a="http://schemas.openxmlformats.org/drawingml/2006/main" noChangeAspect="1"/>
             </wp:cNvGraphicFramePr>
@@ -11196,29 +11371,36 @@
               <a:graphicData uri="http://schemas.openxmlformats.org/drawingml/2006/picture">
                 <pic:pic xmlns:pic="http://schemas.openxmlformats.org/drawingml/2006/picture">
                   <pic:nvPicPr>
-                    <pic:cNvPr id="50" name="addGate 1.png"/>
-                    <pic:cNvPicPr/>
+                    <pic:cNvPr id="0" name="Picture 5" descr="../Images/addGate%201.png"/>
+                    <pic:cNvPicPr>
+                      <a:picLocks noChangeAspect="1" noChangeArrowheads="1"/>
+                    </pic:cNvPicPr>
                   </pic:nvPicPr>
                   <pic:blipFill>
-                    <a:blip r:embed="rId20">
+                    <a:blip r:embed="rId21">
                       <a:extLst>
                         <a:ext uri="{28A0092B-C50C-407E-A947-70E740481C1C}">
                           <a14:useLocalDpi xmlns:a14="http://schemas.microsoft.com/office/drawing/2010/main" val="0"/>
                         </a:ext>
                       </a:extLst>
                     </a:blip>
+                    <a:srcRect/>
                     <a:stretch>
                       <a:fillRect/>
                     </a:stretch>
                   </pic:blipFill>
-                  <pic:spPr>
+                  <pic:spPr bwMode="auto">
                     <a:xfrm>
                       <a:off x="0" y="0"/>
-                      <a:ext cx="5396230" cy="1426210"/>
+                      <a:ext cx="5386070" cy="2654300"/>
                     </a:xfrm>
                     <a:prstGeom prst="rect">
                       <a:avLst/>
                     </a:prstGeom>
+                    <a:noFill/>
+                    <a:ln>
+                      <a:noFill/>
+                    </a:ln>
                   </pic:spPr>
                 </pic:pic>
               </a:graphicData>
@@ -11229,411 +11411,27 @@
     </w:p>
     <w:p>
       <w:r>
-        <w:t xml:space="preserve">See how, as we know that addGates are distributors in the backward pass, both propagations are going to be the same value. What is happening is that </w:t>
+        <w:t xml:space="preserve">See how, as we know that addGates are distributors in the backward pass, both propagations are going to be the same value. </w:t>
       </w:r>
       <w:r>
-        <w:t xml:space="preserve">in the case of </w:t>
+        <w:t>We are applying exactly the same procedure we applied in the first addGate.</w:t>
       </w:r>
-      <m:oMath>
-        <m:sSup>
-          <m:sSupPr>
-            <m:ctrlPr>
-              <w:rPr>
-                <w:rFonts w:ascii="Cambria Math" w:hAnsi="Cambria Math"/>
-              </w:rPr>
-            </m:ctrlPr>
-          </m:sSupPr>
-          <m:e>
-            <m:r>
-              <m:rPr>
-                <m:sty m:val="p"/>
-              </m:rPr>
-              <w:rPr>
-                <w:rFonts w:ascii="Cambria Math" w:hAnsi="Cambria Math"/>
-              </w:rPr>
-              <m:t>dJ/dW</m:t>
-            </m:r>
-          </m:e>
-          <m:sup>
-            <m:r>
-              <m:rPr>
-                <m:sty m:val="p"/>
-              </m:rPr>
-              <w:rPr>
-                <w:rFonts w:ascii="Cambria Math" w:hAnsi="Cambria Math"/>
-              </w:rPr>
-              <m:t>1</m:t>
-            </m:r>
-          </m:sup>
-        </m:sSup>
-      </m:oMath>
+    </w:p>
+    <w:p/>
+    <w:p>
+      <w:pPr>
+        <w:spacing w:after="0"/>
+        <w:jc w:val="left"/>
+      </w:pPr>
       <w:r>
-        <w:t xml:space="preserve">we are multiplying the top derivative coming by a </w:t>
-      </w:r>
-      <m:oMath>
-        <m:d>
-          <m:dPr>
-            <m:ctrlPr>
-              <w:rPr>
-                <w:rFonts w:ascii="Cambria Math" w:hAnsi="Cambria Math"/>
-              </w:rPr>
-            </m:ctrlPr>
-          </m:dPr>
-          <m:e>
-            <m:r>
-              <m:rPr>
-                <m:sty m:val="p"/>
-              </m:rPr>
-              <w:rPr>
-                <w:rFonts w:ascii="Cambria Math" w:hAnsi="Cambria Math"/>
-              </w:rPr>
-              <m:t>4x3</m:t>
-            </m:r>
-          </m:e>
-        </m:d>
-      </m:oMath>
-      <w:r>
-        <w:t xml:space="preserve"> </w:t>
-      </w:r>
-      <w:r>
-        <w:t>matrix of ones, again element-wise, so scalar product.</w:t>
-      </w:r>
-      <w:r>
-        <w:t xml:space="preserve"> </w:t>
-      </w:r>
-      <w:r>
-        <w:t xml:space="preserve">And for the </w:t>
-      </w:r>
-      <m:oMath>
-        <m:r>
-          <m:rPr>
-            <m:sty m:val="p"/>
-          </m:rPr>
-          <w:rPr>
-            <w:rFonts w:ascii="Cambria Math" w:hAnsi="Cambria Math"/>
-          </w:rPr>
-          <m:t>dJ/dW</m:t>
-        </m:r>
-      </m:oMath>
-      <w:r>
-        <w:t xml:space="preserve"> the top derivative multiplies a </w:t>
-      </w:r>
-      <m:oMath>
-        <m:d>
-          <m:dPr>
-            <m:ctrlPr>
-              <w:rPr>
-                <w:rFonts w:ascii="Cambria Math" w:hAnsi="Cambria Math"/>
-              </w:rPr>
-            </m:ctrlPr>
-          </m:dPr>
-          <m:e>
-            <m:r>
-              <m:rPr>
-                <m:sty m:val="p"/>
-              </m:rPr>
-              <w:rPr>
-                <w:rFonts w:ascii="Cambria Math" w:hAnsi="Cambria Math"/>
-              </w:rPr>
-              <m:t>4x1</m:t>
-            </m:r>
-          </m:e>
-        </m:d>
-      </m:oMath>
-      <w:r>
-        <w:rPr>
-          <w:rFonts w:eastAsiaTheme="minorEastAsia"/>
-        </w:rPr>
-        <w:t xml:space="preserve"> matrix of ones, leading the same result. </w:t>
-      </w:r>
-      <w:r>
-        <w:t xml:space="preserve">We call this step the back-propagated error at layer 2, </w:t>
-      </w:r>
-      <m:oMath>
-        <m:sSup>
-          <m:sSupPr>
-            <m:ctrlPr>
-              <w:rPr>
-                <w:rFonts w:ascii="Cambria Math" w:hAnsi="Cambria Math"/>
-              </w:rPr>
-            </m:ctrlPr>
-          </m:sSupPr>
-          <m:e>
-            <m:r>
-              <m:rPr>
-                <m:sty m:val="p"/>
-              </m:rPr>
-              <w:rPr>
-                <w:rFonts w:ascii="Cambria Math" w:hAnsi="Cambria Math"/>
-              </w:rPr>
-              <m:t>δ</m:t>
-            </m:r>
-          </m:e>
-          <m:sup>
-            <m:r>
-              <m:rPr>
-                <m:sty m:val="p"/>
-              </m:rPr>
-              <w:rPr>
-                <w:rFonts w:ascii="Cambria Math" w:hAnsi="Cambria Math"/>
-              </w:rPr>
-              <m:t>2</m:t>
-            </m:r>
-          </m:sup>
-        </m:sSup>
-      </m:oMath>
-      <w:r>
-        <w:t>.</w:t>
+        <w:br w:type="page"/>
       </w:r>
     </w:p>
     <w:p>
+      <w:bookmarkStart w:id="3" w:name="_GoBack"/>
+      <w:bookmarkEnd w:id="3"/>
       <w:r>
-        <w:t xml:space="preserve">We can find another pattern then! </w:t>
-      </w:r>
-      <m:oMath>
-        <m:sSup>
-          <m:sSupPr>
-            <m:ctrlPr>
-              <w:rPr>
-                <w:rFonts w:ascii="Cambria Math" w:hAnsi="Cambria Math"/>
-              </w:rPr>
-            </m:ctrlPr>
-          </m:sSupPr>
-          <m:e>
-            <m:r>
-              <m:rPr>
-                <m:sty m:val="p"/>
-              </m:rPr>
-              <w:rPr>
-                <w:rFonts w:ascii="Cambria Math" w:hAnsi="Cambria Math"/>
-              </w:rPr>
-              <m:t>δ</m:t>
-            </m:r>
-          </m:e>
-          <m:sup>
-            <m:r>
-              <m:rPr>
-                <m:sty m:val="p"/>
-              </m:rPr>
-              <w:rPr>
-                <w:rFonts w:ascii="Cambria Math" w:hAnsi="Cambria Math"/>
-              </w:rPr>
-              <m:t>3</m:t>
-            </m:r>
-          </m:sup>
-        </m:sSup>
-      </m:oMath>
-      <w:r>
-        <w:t xml:space="preserve"> was a</w:t>
-      </w:r>
-      <m:oMath>
-        <m:r>
-          <m:rPr>
-            <m:sty m:val="p"/>
-          </m:rPr>
-          <w:rPr>
-            <w:rFonts w:ascii="Cambria Math" w:hAnsi="Cambria Math"/>
-          </w:rPr>
-          <m:t xml:space="preserve"> (4</m:t>
-        </m:r>
-        <w:bookmarkStart w:id="3" w:name="_GoBack"/>
-        <w:bookmarkEnd w:id="3"/>
-        <m:r>
-          <m:rPr>
-            <m:sty m:val="p"/>
-          </m:rPr>
-          <w:rPr>
-            <w:rFonts w:ascii="Cambria Math" w:hAnsi="Cambria Math"/>
-          </w:rPr>
-          <m:t>x1)</m:t>
-        </m:r>
-      </m:oMath>
-      <w:r>
-        <w:t xml:space="preserve"> matrix and </w:t>
-      </w:r>
-      <m:oMath>
-        <m:sSup>
-          <m:sSupPr>
-            <m:ctrlPr>
-              <w:rPr>
-                <w:rFonts w:ascii="Cambria Math" w:hAnsi="Cambria Math"/>
-              </w:rPr>
-            </m:ctrlPr>
-          </m:sSupPr>
-          <m:e>
-            <m:r>
-              <m:rPr>
-                <m:sty m:val="p"/>
-              </m:rPr>
-              <w:rPr>
-                <w:rFonts w:ascii="Cambria Math" w:hAnsi="Cambria Math"/>
-              </w:rPr>
-              <m:t>δ</m:t>
-            </m:r>
-          </m:e>
-          <m:sup>
-            <m:r>
-              <m:rPr>
-                <m:sty m:val="p"/>
-              </m:rPr>
-              <w:rPr>
-                <w:rFonts w:ascii="Cambria Math" w:hAnsi="Cambria Math"/>
-              </w:rPr>
-              <m:t>2</m:t>
-            </m:r>
-          </m:sup>
-        </m:sSup>
-      </m:oMath>
-      <w:r>
-        <w:t xml:space="preserve"> is a </w:t>
-      </w:r>
-      <m:oMath>
-        <m:r>
-          <m:rPr>
-            <m:sty m:val="p"/>
-          </m:rPr>
-          <w:rPr>
-            <w:rFonts w:ascii="Cambria Math" w:hAnsi="Cambria Math"/>
-          </w:rPr>
-          <m:t>(4x1)</m:t>
-        </m:r>
-      </m:oMath>
-      <w:r>
-        <w:t xml:space="preserve"> matrix</w:t>
-      </w:r>
-      <w:r>
-        <w:t xml:space="preserve">. Then we can see how the back-propagated error at a layer </w:t>
-      </w:r>
-      <m:oMath>
-        <m:r>
-          <m:rPr>
-            <m:sty m:val="p"/>
-          </m:rPr>
-          <w:rPr>
-            <w:rFonts w:ascii="Cambria Math" w:hAnsi="Cambria Math"/>
-          </w:rPr>
-          <m:t>i</m:t>
-        </m:r>
-      </m:oMath>
-      <w:r>
-        <w:t xml:space="preserve"> is going to have dimensions </w:t>
-      </w:r>
-      <m:oMath>
-        <m:r>
-          <m:rPr>
-            <m:sty m:val="p"/>
-          </m:rPr>
-          <w:rPr>
-            <w:rFonts w:ascii="Cambria Math" w:hAnsi="Cambria Math"/>
-          </w:rPr>
-          <m:t>(kx</m:t>
-        </m:r>
-        <m:sSup>
-          <m:sSupPr>
-            <m:ctrlPr>
-              <w:rPr>
-                <w:rFonts w:ascii="Cambria Math" w:hAnsi="Cambria Math"/>
-              </w:rPr>
-            </m:ctrlPr>
-          </m:sSupPr>
-          <m:e>
-            <m:r>
-              <m:rPr>
-                <m:sty m:val="p"/>
-              </m:rPr>
-              <w:rPr>
-                <w:rFonts w:ascii="Cambria Math" w:hAnsi="Cambria Math"/>
-              </w:rPr>
-              <m:t>m</m:t>
-            </m:r>
-          </m:e>
-          <m:sup>
-            <m:r>
-              <m:rPr>
-                <m:sty m:val="p"/>
-              </m:rPr>
-              <w:rPr>
-                <w:rFonts w:ascii="Cambria Math" w:hAnsi="Cambria Math"/>
-              </w:rPr>
-              <m:t>i</m:t>
-            </m:r>
-          </m:sup>
-        </m:sSup>
-        <m:r>
-          <m:rPr>
-            <m:sty m:val="p"/>
-          </m:rPr>
-          <w:rPr>
-            <w:rFonts w:ascii="Cambria Math" w:hAnsi="Cambria Math"/>
-          </w:rPr>
-          <m:t>)</m:t>
-        </m:r>
-      </m:oMath>
-      <w:r>
-        <w:t xml:space="preserve"> where </w:t>
-      </w:r>
-      <m:oMath>
-        <m:sSup>
-          <m:sSupPr>
-            <m:ctrlPr>
-              <w:rPr>
-                <w:rFonts w:ascii="Cambria Math" w:hAnsi="Cambria Math"/>
-              </w:rPr>
-            </m:ctrlPr>
-          </m:sSupPr>
-          <m:e>
-            <m:r>
-              <m:rPr>
-                <m:sty m:val="p"/>
-              </m:rPr>
-              <w:rPr>
-                <w:rFonts w:ascii="Cambria Math" w:hAnsi="Cambria Math"/>
-              </w:rPr>
-              <m:t>m</m:t>
-            </m:r>
-          </m:e>
-          <m:sup>
-            <m:r>
-              <m:rPr>
-                <m:sty m:val="p"/>
-              </m:rPr>
-              <w:rPr>
-                <w:rFonts w:ascii="Cambria Math" w:hAnsi="Cambria Math"/>
-              </w:rPr>
-              <m:t>i</m:t>
-            </m:r>
-          </m:sup>
-        </m:sSup>
-        <m:r>
-          <m:rPr>
-            <m:sty m:val="p"/>
-          </m:rPr>
-          <w:rPr>
-            <w:rFonts w:ascii="Cambria Math" w:hAnsi="Cambria Math"/>
-          </w:rPr>
-          <m:t xml:space="preserve"> </m:t>
-        </m:r>
-      </m:oMath>
-      <w:r>
-        <w:t xml:space="preserve">is going to be the number of neurons on that layer </w:t>
-      </w:r>
-      <m:oMath>
-        <m:r>
-          <m:rPr>
-            <m:sty m:val="p"/>
-          </m:rPr>
-          <w:rPr>
-            <w:rFonts w:ascii="Cambria Math" w:hAnsi="Cambria Math"/>
-          </w:rPr>
-          <m:t>i</m:t>
-        </m:r>
-      </m:oMath>
-      <w:r>
-        <w:t>. Great!</w:t>
-      </w:r>
-    </w:p>
-    <w:p>
-      <w:r>
+        <w:lastRenderedPageBreak/>
         <w:t>We have our last step, where we face again another mulGate, but this is too easy for us now right? We know that they are switchers, and that there are going to be some transposes, but that is not a big deal for us.</w:t>
       </w:r>
     </w:p>
@@ -11660,7 +11458,7 @@
                     <pic:cNvPicPr/>
                   </pic:nvPicPr>
                   <pic:blipFill>
-                    <a:blip r:embed="rId21">
+                    <a:blip r:embed="rId22">
                       <a:extLst>
                         <a:ext uri="{28A0092B-C50C-407E-A947-70E740481C1C}">
                           <a14:useLocalDpi xmlns:a14="http://schemas.microsoft.com/office/drawing/2010/main" val="0"/>
@@ -11709,7 +11507,7 @@
                     <pic:cNvPicPr/>
                   </pic:nvPicPr>
                   <pic:blipFill>
-                    <a:blip r:embed="rId22">
+                    <a:blip r:embed="rId23">
                       <a:extLst>
                         <a:ext uri="{28A0092B-C50C-407E-A947-70E740481C1C}">
                           <a14:useLocalDpi xmlns:a14="http://schemas.microsoft.com/office/drawing/2010/main" val="0"/>
@@ -11766,7 +11564,6 @@
         </w:rPr>
       </w:pPr>
       <w:r>
-        <w:lastRenderedPageBreak/>
         <w:t xml:space="preserve">The last transpose of X is achieved to average every back-propagated error of each observation with every input at each observation for every neuron in the hidden layer (because each </w:t>
       </w:r>
       <m:oMath>
@@ -11836,6 +11633,25 @@
     </w:p>
     <w:p>
       <w:pPr>
+        <w:spacing w:after="0"/>
+        <w:jc w:val="left"/>
+        <w:rPr>
+          <w:rFonts w:asciiTheme="majorHAnsi" w:eastAsiaTheme="majorEastAsia" w:hAnsiTheme="majorHAnsi" w:cstheme="majorBidi"/>
+          <w:color w:val="2F5496" w:themeColor="accent1" w:themeShade="BF"/>
+          <w:sz w:val="32"/>
+          <w:szCs w:val="32"/>
+          <w:lang w:val="en-US"/>
+        </w:rPr>
+      </w:pPr>
+      <w:r>
+        <w:rPr>
+          <w:lang w:val="en-US"/>
+        </w:rPr>
+        <w:br w:type="page"/>
+      </w:r>
+    </w:p>
+    <w:p>
+      <w:pPr>
         <w:pStyle w:val="Ttulo1"/>
         <w:rPr>
           <w:lang w:val="en-US"/>
@@ -11845,6 +11661,7 @@
         <w:rPr>
           <w:lang w:val="en-US"/>
         </w:rPr>
+        <w:lastRenderedPageBreak/>
         <w:t>Updating the weights</w:t>
       </w:r>
     </w:p>
@@ -11864,6 +11681,8 @@
     <w:p>
       <w:pPr>
         <w:rPr>
+          <w:rFonts w:eastAsiaTheme="minorEastAsia"/>
+          <w:iCs/>
           <w:lang w:val="en-US"/>
         </w:rPr>
       </w:pPr>
@@ -12045,6 +11864,171 @@
           <w:lang w:val="en-US"/>
         </w:rPr>
       </w:pPr>
+      <m:oMathPara>
+        <m:oMath>
+          <m:sSup>
+            <m:sSupPr>
+              <m:ctrlPr>
+                <w:rPr>
+                  <w:rFonts w:ascii="Cambria Math" w:hAnsi="Cambria Math"/>
+                  <w:i/>
+                  <w:lang w:val="en-US"/>
+                </w:rPr>
+              </m:ctrlPr>
+            </m:sSupPr>
+            <m:e>
+              <m:r>
+                <w:rPr>
+                  <w:rFonts w:ascii="Cambria Math" w:hAnsi="Cambria Math"/>
+                  <w:lang w:val="en-US"/>
+                </w:rPr>
+                <m:t>b</m:t>
+              </m:r>
+            </m:e>
+            <m:sup>
+              <m:r>
+                <w:rPr>
+                  <w:rFonts w:ascii="Cambria Math" w:hAnsi="Cambria Math"/>
+                  <w:lang w:val="en-US"/>
+                </w:rPr>
+                <m:t>i</m:t>
+              </m:r>
+            </m:sup>
+          </m:sSup>
+          <m:r>
+            <w:rPr>
+              <w:rFonts w:ascii="Cambria Math" w:hAnsi="Cambria Math"/>
+              <w:lang w:val="en-US"/>
+            </w:rPr>
+            <m:t>=</m:t>
+          </m:r>
+          <m:r>
+            <w:rPr>
+              <w:rStyle w:val="Refdenotaalpie"/>
+              <w:rFonts w:ascii="Cambria Math" w:hAnsi="Cambria Math"/>
+              <w:i/>
+              <w:lang w:val="en-US"/>
+            </w:rPr>
+            <w:footnoteReference w:id="1"/>
+          </m:r>
+          <m:r>
+            <w:rPr>
+              <w:rFonts w:ascii="Cambria Math" w:hAnsi="Cambria Math"/>
+              <w:lang w:val="en-US"/>
+            </w:rPr>
+            <m:t xml:space="preserve"> </m:t>
+          </m:r>
+          <m:sSup>
+            <m:sSupPr>
+              <m:ctrlPr>
+                <w:rPr>
+                  <w:rFonts w:ascii="Cambria Math" w:hAnsi="Cambria Math"/>
+                  <w:i/>
+                  <w:lang w:val="en-US"/>
+                </w:rPr>
+              </m:ctrlPr>
+            </m:sSupPr>
+            <m:e>
+              <m:r>
+                <w:rPr>
+                  <w:rFonts w:ascii="Cambria Math" w:hAnsi="Cambria Math"/>
+                  <w:lang w:val="en-US"/>
+                </w:rPr>
+                <m:t>b</m:t>
+              </m:r>
+            </m:e>
+            <m:sup>
+              <m:r>
+                <w:rPr>
+                  <w:rFonts w:ascii="Cambria Math" w:hAnsi="Cambria Math"/>
+                  <w:lang w:val="en-US"/>
+                </w:rPr>
+                <m:t>i</m:t>
+              </m:r>
+            </m:sup>
+          </m:sSup>
+          <m:r>
+            <w:rPr>
+              <w:rFonts w:ascii="Cambria Math" w:hAnsi="Cambria Math"/>
+              <w:lang w:val="en-US"/>
+            </w:rPr>
+            <m:t>-</m:t>
+          </m:r>
+          <m:f>
+            <m:fPr>
+              <m:ctrlPr>
+                <w:rPr>
+                  <w:rFonts w:ascii="Cambria Math" w:hAnsi="Cambria Math"/>
+                  <w:i/>
+                  <w:iCs/>
+                  <w:lang w:val="en-US"/>
+                </w:rPr>
+              </m:ctrlPr>
+            </m:fPr>
+            <m:num>
+              <m:r>
+                <w:rPr>
+                  <w:rFonts w:ascii="Cambria Math" w:hAnsi="Cambria Math"/>
+                  <w:lang w:val="en-US"/>
+                </w:rPr>
+                <m:t>dJ</m:t>
+              </m:r>
+            </m:num>
+            <m:den>
+              <m:r>
+                <w:rPr>
+                  <w:rFonts w:ascii="Cambria Math" w:hAnsi="Cambria Math"/>
+                  <w:lang w:val="en-US"/>
+                </w:rPr>
+                <m:t>d</m:t>
+              </m:r>
+              <m:sSup>
+                <m:sSupPr>
+                  <m:ctrlPr>
+                    <w:rPr>
+                      <w:rFonts w:ascii="Cambria Math" w:hAnsi="Cambria Math"/>
+                      <w:i/>
+                      <w:lang w:val="en-US"/>
+                    </w:rPr>
+                  </m:ctrlPr>
+                </m:sSupPr>
+                <m:e>
+                  <m:r>
+                    <w:rPr>
+                      <w:rFonts w:ascii="Cambria Math" w:hAnsi="Cambria Math"/>
+                      <w:lang w:val="en-US"/>
+                    </w:rPr>
+                    <m:t>b</m:t>
+                  </m:r>
+                </m:e>
+                <m:sup>
+                  <m:r>
+                    <w:rPr>
+                      <w:rFonts w:ascii="Cambria Math" w:hAnsi="Cambria Math"/>
+                      <w:lang w:val="en-US"/>
+                    </w:rPr>
+                    <m:t>i</m:t>
+                  </m:r>
+                </m:sup>
+              </m:sSup>
+            </m:den>
+          </m:f>
+        </m:oMath>
+      </m:oMathPara>
+    </w:p>
+    <w:p>
+      <w:pPr>
+        <w:rPr>
+          <w:lang w:val="en-US"/>
+        </w:rPr>
+      </w:pPr>
+    </w:p>
+    <w:p>
+      <w:pPr>
+        <w:rPr>
+          <w:lang w:val="en-US"/>
+        </w:rPr>
+      </w:pPr>
       <w:r>
         <w:rPr>
           <w:lang w:val="en-US"/>
@@ -12114,7 +12098,7 @@
                     <pic:cNvPicPr/>
                   </pic:nvPicPr>
                   <pic:blipFill>
-                    <a:blip r:embed="rId23">
+                    <a:blip r:embed="rId24">
                       <a:extLst>
                         <a:ext uri="{28A0092B-C50C-407E-A947-70E740481C1C}">
                           <a14:useLocalDpi xmlns:a14="http://schemas.microsoft.com/office/drawing/2010/main" val="0"/>
@@ -12202,6 +12186,31 @@
       </w:pPr>
       <w:r>
         <w:continuationSeparator/>
+      </w:r>
+    </w:p>
+  </w:footnote>
+  <w:footnote w:id="1">
+    <w:p>
+      <w:pPr>
+        <w:pStyle w:val="Textonotapie"/>
+        <w:rPr>
+          <w:lang w:val="en-US"/>
+        </w:rPr>
+      </w:pPr>
+      <w:r>
+        <w:rPr>
+          <w:rStyle w:val="Refdenotaalpie"/>
+        </w:rPr>
+        <w:footnoteRef/>
+      </w:r>
+      <w:r>
+        <w:t xml:space="preserve"> </w:t>
+      </w:r>
+      <w:r>
+        <w:rPr>
+          <w:lang w:val="en-US"/>
+        </w:rPr>
+        <w:t>Note that the bias term does not need regularization.</w:t>
       </w:r>
     </w:p>
   </w:footnote>
@@ -13688,7 +13697,7 @@
 </file>
 
 <file path=customXml/itemProps1.xml><?xml version="1.0" encoding="utf-8"?>
-<ds:datastoreItem xmlns:ds="http://schemas.openxmlformats.org/officeDocument/2006/customXml" ds:itemID="{C6739015-8E8A-1E4F-85CE-B054F305E4CA}">
+<ds:datastoreItem xmlns:ds="http://schemas.openxmlformats.org/officeDocument/2006/customXml" ds:itemID="{1C75A1B2-06C8-9A40-82FD-C193829CF994}">
   <ds:schemaRefs>
     <ds:schemaRef ds:uri="http://schemas.openxmlformats.org/officeDocument/2006/bibliography"/>
   </ds:schemaRefs>

</xml_diff>